<commit_message>
added more error testing
</commit_message>
<xml_diff>
--- a/cs_493_final_project_report.docx
+++ b/cs_493_final_project_report.docx
@@ -2635,27 +2635,7 @@
                 <w:color w:val="2D3B45"/>
                 <w:bdr w:val="none" w:sz="0" w:space="0" w:color="auto" w:frame="1"/>
               </w:rPr>
-              <w:t>Accept header does not accept ‘application/</w:t>
-            </w:r>
-            <w:proofErr w:type="spellStart"/>
-            <w:r>
-              <w:rPr>
-                <w:rStyle w:val="HTMLCode"/>
-                <w:rFonts w:ascii="Consolas" w:eastAsiaTheme="minorHAnsi" w:hAnsi="Consolas"/>
-                <w:color w:val="2D3B45"/>
-                <w:bdr w:val="none" w:sz="0" w:space="0" w:color="auto" w:frame="1"/>
-              </w:rPr>
-              <w:t>njson</w:t>
-            </w:r>
-            <w:proofErr w:type="spellEnd"/>
-            <w:r>
-              <w:rPr>
-                <w:rStyle w:val="HTMLCode"/>
-                <w:rFonts w:ascii="Consolas" w:eastAsiaTheme="minorHAnsi" w:hAnsi="Consolas"/>
-                <w:color w:val="2D3B45"/>
-                <w:bdr w:val="none" w:sz="0" w:space="0" w:color="auto" w:frame="1"/>
-              </w:rPr>
-              <w:t>’</w:t>
+              <w:t>Accept header does not accept ‘application/json’</w:t>
             </w:r>
             <w:r>
               <w:rPr>
@@ -3189,52 +3169,6 @@
           </w:tcPr>
           <w:p>
             <w:r>
-              <w:t>400 Bad Request</w:t>
-            </w:r>
-          </w:p>
-        </w:tc>
-        <w:tc>
-          <w:tcPr>
-            <w:tcW w:w="5395" w:type="dxa"/>
-          </w:tcPr>
-          <w:p>
-            <w:r>
-              <w:t>If the request is missing any of the 3 required attributes the rocket</w:t>
-            </w:r>
-            <w:r>
-              <w:t xml:space="preserve"> </w:t>
-            </w:r>
-            <w:r>
-              <w:t xml:space="preserve">will not be created and a </w:t>
-            </w:r>
-            <w:proofErr w:type="gramStart"/>
-            <w:r>
-              <w:t>400 error</w:t>
-            </w:r>
-            <w:proofErr w:type="gramEnd"/>
-            <w:r>
-              <w:t xml:space="preserve"> code will be returned.</w:t>
-            </w:r>
-          </w:p>
-        </w:tc>
-      </w:tr>
-      <w:tr>
-        <w:tc>
-          <w:tcPr>
-            <w:tcW w:w="1615" w:type="dxa"/>
-          </w:tcPr>
-          <w:p>
-            <w:r>
-              <w:t>Failure</w:t>
-            </w:r>
-          </w:p>
-        </w:tc>
-        <w:tc>
-          <w:tcPr>
-            <w:tcW w:w="2340" w:type="dxa"/>
-          </w:tcPr>
-          <w:p>
-            <w:r>
               <w:t>401 Unauthorized</w:t>
             </w:r>
           </w:p>
@@ -3759,7 +3693,6 @@
           </w:p>
           <w:p>
             <w:r>
-              <w:lastRenderedPageBreak/>
               <w:t>}</w:t>
             </w:r>
           </w:p>
@@ -3771,7 +3704,6 @@
         <w:pStyle w:val="Heading4"/>
       </w:pPr>
       <w:r>
-        <w:lastRenderedPageBreak/>
         <w:t>Failure</w:t>
       </w:r>
     </w:p>
@@ -3891,6 +3823,7 @@
         <w:pStyle w:val="Heading4"/>
       </w:pPr>
       <w:r>
+        <w:lastRenderedPageBreak/>
         <w:t>Failure</w:t>
       </w:r>
     </w:p>
@@ -7740,38 +7673,6 @@
           </w:tcPr>
           <w:p>
             <w:r>
-              <w:t>405 Method not allowed</w:t>
-            </w:r>
-          </w:p>
-        </w:tc>
-        <w:tc>
-          <w:tcPr>
-            <w:tcW w:w="5319" w:type="dxa"/>
-          </w:tcPr>
-          <w:p>
-            <w:r>
-              <w:t>Allow header must be ‘application/json’</w:t>
-            </w:r>
-          </w:p>
-        </w:tc>
-      </w:tr>
-      <w:tr>
-        <w:tc>
-          <w:tcPr>
-            <w:tcW w:w="1712" w:type="dxa"/>
-          </w:tcPr>
-          <w:p>
-            <w:r>
-              <w:t xml:space="preserve">Failure </w:t>
-            </w:r>
-          </w:p>
-        </w:tc>
-        <w:tc>
-          <w:tcPr>
-            <w:tcW w:w="2319" w:type="dxa"/>
-          </w:tcPr>
-          <w:p>
-            <w:r>
               <w:t>406 Not acceptable</w:t>
             </w:r>
           </w:p>
@@ -8227,9 +8128,10 @@
           </w:tcPr>
           <w:p>
             <w:r>
-              <w:t>Status: 405 Method not allowed</w:t>
-            </w:r>
-          </w:p>
+              <w:t>Status: 406 Not acceptable</w:t>
+            </w:r>
+          </w:p>
+          <w:p/>
           <w:p>
             <w:r>
               <w:t xml:space="preserve">{    </w:t>
@@ -8263,11 +8165,17 @@
                 <w:color w:val="2D3B45"/>
                 <w:bdr w:val="none" w:sz="0" w:space="0" w:color="auto" w:frame="1"/>
               </w:rPr>
-              <w:t>"Allow header must be ‘application/json’"</w:t>
-            </w:r>
-          </w:p>
-          <w:p>
-            <w:r>
+              <w:t xml:space="preserve">"Accept header must be ‘application/json’" </w:t>
+            </w:r>
+          </w:p>
+          <w:p>
+            <w:r>
+              <w:rPr>
+                <w:rStyle w:val="HTMLCode"/>
+                <w:rFonts w:ascii="Consolas" w:eastAsiaTheme="minorHAnsi" w:hAnsi="Consolas"/>
+                <w:color w:val="2D3B45"/>
+                <w:bdr w:val="none" w:sz="0" w:space="0" w:color="auto" w:frame="1"/>
+              </w:rPr>
               <w:t>}</w:t>
             </w:r>
           </w:p>
@@ -8276,82 +8184,34 @@
     </w:tbl>
     <w:p>
       <w:pPr>
-        <w:pStyle w:val="Heading4"/>
-      </w:pPr>
-      <w:r>
-        <w:t>Failure</w:t>
-      </w:r>
-    </w:p>
-    <w:tbl>
-      <w:tblPr>
-        <w:tblStyle w:val="TableGrid"/>
-        <w:tblW w:w="0" w:type="auto"/>
-        <w:tblLook w:val="04A0" w:firstRow="1" w:lastRow="0" w:firstColumn="1" w:lastColumn="0" w:noHBand="0" w:noVBand="1"/>
-      </w:tblPr>
-      <w:tblGrid>
-        <w:gridCol w:w="9350"/>
-      </w:tblGrid>
-      <w:tr>
-        <w:tc>
-          <w:tcPr>
-            <w:tcW w:w="9350" w:type="dxa"/>
-          </w:tcPr>
-          <w:p>
-            <w:r>
-              <w:t>Status: 406 Not acceptable</w:t>
-            </w:r>
-          </w:p>
-          <w:p/>
-          <w:p>
-            <w:r>
-              <w:t xml:space="preserve">{    </w:t>
-            </w:r>
-          </w:p>
-          <w:p>
-            <w:pPr>
-              <w:rPr>
-                <w:rStyle w:val="HTMLCode"/>
-                <w:rFonts w:ascii="Consolas" w:eastAsiaTheme="minorHAnsi" w:hAnsi="Consolas"/>
-                <w:color w:val="2D3B45"/>
-                <w:bdr w:val="none" w:sz="0" w:space="0" w:color="auto" w:frame="1"/>
-              </w:rPr>
-            </w:pPr>
-            <w:r>
-              <w:rPr>
-                <w:rStyle w:val="HTMLCode"/>
-                <w:rFonts w:ascii="Consolas" w:eastAsiaTheme="minorHAnsi" w:hAnsi="Consolas"/>
-                <w:color w:val="2D3B45"/>
-                <w:bdr w:val="none" w:sz="0" w:space="0" w:color="auto" w:frame="1"/>
-              </w:rPr>
-              <w:t xml:space="preserve">"Error": </w:t>
-            </w:r>
-            <w:r>
-              <w:t xml:space="preserve"> </w:t>
-            </w:r>
-            <w:r>
-              <w:rPr>
-                <w:rStyle w:val="HTMLCode"/>
-                <w:rFonts w:ascii="Consolas" w:eastAsiaTheme="minorHAnsi" w:hAnsi="Consolas"/>
-                <w:color w:val="2D3B45"/>
-                <w:bdr w:val="none" w:sz="0" w:space="0" w:color="auto" w:frame="1"/>
-              </w:rPr>
-              <w:t xml:space="preserve">"Accept header must be ‘application/json’" </w:t>
-            </w:r>
-          </w:p>
-          <w:p>
-            <w:r>
-              <w:rPr>
-                <w:rStyle w:val="HTMLCode"/>
-                <w:rFonts w:ascii="Consolas" w:eastAsiaTheme="minorHAnsi" w:hAnsi="Consolas"/>
-                <w:color w:val="2D3B45"/>
-                <w:bdr w:val="none" w:sz="0" w:space="0" w:color="auto" w:frame="1"/>
-              </w:rPr>
-              <w:t>}</w:t>
-            </w:r>
-          </w:p>
-        </w:tc>
-      </w:tr>
-    </w:tbl>
+        <w:rPr>
+          <w:rFonts w:asciiTheme="majorHAnsi" w:eastAsiaTheme="majorEastAsia" w:hAnsiTheme="majorHAnsi" w:cstheme="majorBidi"/>
+          <w:color w:val="2F5496" w:themeColor="accent1" w:themeShade="BF"/>
+          <w:sz w:val="32"/>
+          <w:szCs w:val="32"/>
+        </w:rPr>
+      </w:pPr>
+    </w:p>
+    <w:p>
+      <w:pPr>
+        <w:rPr>
+          <w:rFonts w:asciiTheme="majorHAnsi" w:eastAsiaTheme="majorEastAsia" w:hAnsiTheme="majorHAnsi" w:cstheme="majorBidi"/>
+          <w:color w:val="2F5496" w:themeColor="accent1" w:themeShade="BF"/>
+          <w:sz w:val="32"/>
+          <w:szCs w:val="32"/>
+        </w:rPr>
+      </w:pPr>
+    </w:p>
+    <w:p>
+      <w:pPr>
+        <w:rPr>
+          <w:rFonts w:asciiTheme="majorHAnsi" w:eastAsiaTheme="majorEastAsia" w:hAnsiTheme="majorHAnsi" w:cstheme="majorBidi"/>
+          <w:color w:val="2F5496" w:themeColor="accent1" w:themeShade="BF"/>
+          <w:sz w:val="32"/>
+          <w:szCs w:val="32"/>
+        </w:rPr>
+      </w:pPr>
+    </w:p>
     <w:p>
       <w:pPr>
         <w:rPr>
@@ -8885,38 +8745,6 @@
           </w:tcPr>
           <w:p>
             <w:r>
-              <w:t>405 Method not allowed</w:t>
-            </w:r>
-          </w:p>
-        </w:tc>
-        <w:tc>
-          <w:tcPr>
-            <w:tcW w:w="5319" w:type="dxa"/>
-          </w:tcPr>
-          <w:p>
-            <w:r>
-              <w:t>Allow header must be ‘application/json’</w:t>
-            </w:r>
-          </w:p>
-        </w:tc>
-      </w:tr>
-      <w:tr>
-        <w:tc>
-          <w:tcPr>
-            <w:tcW w:w="1712" w:type="dxa"/>
-          </w:tcPr>
-          <w:p>
-            <w:r>
-              <w:t xml:space="preserve">Failure </w:t>
-            </w:r>
-          </w:p>
-        </w:tc>
-        <w:tc>
-          <w:tcPr>
-            <w:tcW w:w="2319" w:type="dxa"/>
-          </w:tcPr>
-          <w:p>
-            <w:r>
               <w:t>406 Not acceptable</w:t>
             </w:r>
           </w:p>
@@ -9210,7 +9038,6 @@
           </w:p>
           <w:p>
             <w:r>
-              <w:lastRenderedPageBreak/>
               <w:t>}</w:t>
             </w:r>
           </w:p>
@@ -9242,9 +9069,10 @@
           </w:tcPr>
           <w:p>
             <w:r>
-              <w:t>Status: 405 Method not allowed</w:t>
-            </w:r>
-          </w:p>
+              <w:t>Status: 406 Not acceptable</w:t>
+            </w:r>
+          </w:p>
+          <w:p/>
           <w:p>
             <w:r>
               <w:t xml:space="preserve">{    </w:t>
@@ -9278,11 +9106,17 @@
                 <w:color w:val="2D3B45"/>
                 <w:bdr w:val="none" w:sz="0" w:space="0" w:color="auto" w:frame="1"/>
               </w:rPr>
-              <w:t>"Allow header must be ‘application/json’"</w:t>
-            </w:r>
-          </w:p>
-          <w:p>
-            <w:r>
+              <w:t xml:space="preserve">"Accept header must be ‘application/json’" </w:t>
+            </w:r>
+          </w:p>
+          <w:p>
+            <w:r>
+              <w:rPr>
+                <w:rStyle w:val="HTMLCode"/>
+                <w:rFonts w:ascii="Consolas" w:eastAsiaTheme="minorHAnsi" w:hAnsi="Consolas"/>
+                <w:color w:val="2D3B45"/>
+                <w:bdr w:val="none" w:sz="0" w:space="0" w:color="auto" w:frame="1"/>
+              </w:rPr>
               <w:t>}</w:t>
             </w:r>
           </w:p>
@@ -9291,82 +9125,44 @@
     </w:tbl>
     <w:p>
       <w:pPr>
-        <w:pStyle w:val="Heading4"/>
-      </w:pPr>
-      <w:r>
-        <w:t>Failure</w:t>
-      </w:r>
-    </w:p>
-    <w:tbl>
-      <w:tblPr>
-        <w:tblStyle w:val="TableGrid"/>
-        <w:tblW w:w="0" w:type="auto"/>
-        <w:tblLook w:val="04A0" w:firstRow="1" w:lastRow="0" w:firstColumn="1" w:lastColumn="0" w:noHBand="0" w:noVBand="1"/>
-      </w:tblPr>
-      <w:tblGrid>
-        <w:gridCol w:w="9350"/>
-      </w:tblGrid>
-      <w:tr>
-        <w:tc>
-          <w:tcPr>
-            <w:tcW w:w="9350" w:type="dxa"/>
-          </w:tcPr>
-          <w:p>
-            <w:r>
-              <w:t>Status: 406 Not acceptable</w:t>
-            </w:r>
-          </w:p>
-          <w:p/>
-          <w:p>
-            <w:r>
-              <w:t xml:space="preserve">{    </w:t>
-            </w:r>
-          </w:p>
-          <w:p>
-            <w:pPr>
-              <w:rPr>
-                <w:rStyle w:val="HTMLCode"/>
-                <w:rFonts w:ascii="Consolas" w:eastAsiaTheme="minorHAnsi" w:hAnsi="Consolas"/>
-                <w:color w:val="2D3B45"/>
-                <w:bdr w:val="none" w:sz="0" w:space="0" w:color="auto" w:frame="1"/>
-              </w:rPr>
-            </w:pPr>
-            <w:r>
-              <w:rPr>
-                <w:rStyle w:val="HTMLCode"/>
-                <w:rFonts w:ascii="Consolas" w:eastAsiaTheme="minorHAnsi" w:hAnsi="Consolas"/>
-                <w:color w:val="2D3B45"/>
-                <w:bdr w:val="none" w:sz="0" w:space="0" w:color="auto" w:frame="1"/>
-              </w:rPr>
-              <w:t xml:space="preserve">"Error": </w:t>
-            </w:r>
-            <w:r>
-              <w:t xml:space="preserve"> </w:t>
-            </w:r>
-            <w:r>
-              <w:rPr>
-                <w:rStyle w:val="HTMLCode"/>
-                <w:rFonts w:ascii="Consolas" w:eastAsiaTheme="minorHAnsi" w:hAnsi="Consolas"/>
-                <w:color w:val="2D3B45"/>
-                <w:bdr w:val="none" w:sz="0" w:space="0" w:color="auto" w:frame="1"/>
-              </w:rPr>
-              <w:t xml:space="preserve">"Accept header must be ‘application/json’" </w:t>
-            </w:r>
-          </w:p>
-          <w:p>
-            <w:r>
-              <w:rPr>
-                <w:rStyle w:val="HTMLCode"/>
-                <w:rFonts w:ascii="Consolas" w:eastAsiaTheme="minorHAnsi" w:hAnsi="Consolas"/>
-                <w:color w:val="2D3B45"/>
-                <w:bdr w:val="none" w:sz="0" w:space="0" w:color="auto" w:frame="1"/>
-              </w:rPr>
-              <w:t>}</w:t>
-            </w:r>
-          </w:p>
-        </w:tc>
-      </w:tr>
-    </w:tbl>
+        <w:rPr>
+          <w:rFonts w:asciiTheme="majorHAnsi" w:eastAsiaTheme="majorEastAsia" w:hAnsiTheme="majorHAnsi" w:cstheme="majorBidi"/>
+          <w:color w:val="2F5496" w:themeColor="accent1" w:themeShade="BF"/>
+          <w:sz w:val="32"/>
+          <w:szCs w:val="32"/>
+        </w:rPr>
+      </w:pPr>
+    </w:p>
+    <w:p>
+      <w:pPr>
+        <w:rPr>
+          <w:rFonts w:asciiTheme="majorHAnsi" w:eastAsiaTheme="majorEastAsia" w:hAnsiTheme="majorHAnsi" w:cstheme="majorBidi"/>
+          <w:color w:val="2F5496" w:themeColor="accent1" w:themeShade="BF"/>
+          <w:sz w:val="32"/>
+          <w:szCs w:val="32"/>
+        </w:rPr>
+      </w:pPr>
+    </w:p>
+    <w:p>
+      <w:pPr>
+        <w:rPr>
+          <w:rFonts w:asciiTheme="majorHAnsi" w:eastAsiaTheme="majorEastAsia" w:hAnsiTheme="majorHAnsi" w:cstheme="majorBidi"/>
+          <w:color w:val="2F5496" w:themeColor="accent1" w:themeShade="BF"/>
+          <w:sz w:val="32"/>
+          <w:szCs w:val="32"/>
+        </w:rPr>
+      </w:pPr>
+    </w:p>
+    <w:p>
+      <w:pPr>
+        <w:rPr>
+          <w:rFonts w:asciiTheme="majorHAnsi" w:eastAsiaTheme="majorEastAsia" w:hAnsiTheme="majorHAnsi" w:cstheme="majorBidi"/>
+          <w:color w:val="2F5496" w:themeColor="accent1" w:themeShade="BF"/>
+          <w:sz w:val="32"/>
+          <w:szCs w:val="32"/>
+        </w:rPr>
+      </w:pPr>
+    </w:p>
     <w:p>
       <w:pPr>
         <w:rPr>

</xml_diff>